<commit_message>
Added some minor change to assumptions made
</commit_message>
<xml_diff>
--- a/report/report.docx
+++ b/report/report.docx
@@ -243,13 +243,29 @@
     </w:p>
     <w:p>
       <w:r>
-        <w:t>Results tabulated assumes that the transfers occurred within the same computer would be similar to that of transmitting to a different computer.</w:t>
+        <w:t xml:space="preserve">Results tabulated assumes that the transfers occurred within the same computer would be </w:t>
       </w:r>
-      <w:bookmarkStart w:id="0" w:name="_GoBack"/>
-      <w:bookmarkEnd w:id="0"/>
+      <w:proofErr w:type="gramStart"/>
+      <w:r>
+        <w:t>similar to</w:t>
+      </w:r>
+      <w:proofErr w:type="gramEnd"/>
+      <w:r>
+        <w:t xml:space="preserve"> that of transmitting to a different computer.</w:t>
+      </w:r>
       <w:r>
         <w:t xml:space="preserve"> </w:t>
       </w:r>
+    </w:p>
+    <w:p>
+      <w:r>
+        <w:t xml:space="preserve">The results are also based on the file size </w:t>
+      </w:r>
+      <w:bookmarkStart w:id="0" w:name="_GoBack"/>
+      <w:r>
+        <w:t>being 59792 bytes.</w:t>
+      </w:r>
+      <w:bookmarkEnd w:id="0"/>
     </w:p>
     <w:sectPr>
       <w:pgSz w:w="11906" w:h="16838"/>

</xml_diff>

<commit_message>
Updated report and small cleanup of code
</commit_message>
<xml_diff>
--- a/report/report.docx
+++ b/report/report.docx
@@ -24,9 +24,9 @@
           <w:noProof/>
         </w:rPr>
         <w:drawing>
-          <wp:inline distT="0" distB="0" distL="0" distR="0" wp14:anchorId="3846A320" wp14:editId="08ECC684">
-            <wp:extent cx="5731510" cy="3454400"/>
-            <wp:effectExtent l="0" t="0" r="2540" b="12700"/>
+          <wp:inline distT="0" distB="0" distL="0" distR="0" wp14:anchorId="6344B875" wp14:editId="5E655611">
+            <wp:extent cx="5731510" cy="3157855"/>
+            <wp:effectExtent l="0" t="0" r="2540" b="4445"/>
             <wp:docPr id="1" name="Chart 1">
               <a:extLst xmlns:a="http://schemas.openxmlformats.org/drawingml/2006/main">
                 <a:ext uri="{FF2B5EF4-FFF2-40B4-BE49-F238E27FC236}">
@@ -48,9 +48,9 @@
           <w:noProof/>
         </w:rPr>
         <w:drawing>
-          <wp:inline distT="0" distB="0" distL="0" distR="0" wp14:anchorId="7E8858CB" wp14:editId="4FC34F58">
-            <wp:extent cx="5731510" cy="3458210"/>
-            <wp:effectExtent l="0" t="0" r="2540" b="8890"/>
+          <wp:inline distT="0" distB="0" distL="0" distR="0" wp14:anchorId="70A3A3CA" wp14:editId="50CF5F83">
+            <wp:extent cx="5731510" cy="3161665"/>
+            <wp:effectExtent l="0" t="0" r="2540" b="635"/>
             <wp:docPr id="2" name="Chart 2">
               <a:extLst xmlns:a="http://schemas.openxmlformats.org/drawingml/2006/main">
                 <a:ext uri="{FF2B5EF4-FFF2-40B4-BE49-F238E27FC236}">
@@ -71,6 +71,7 @@
     <w:p/>
     <w:p/>
     <w:p/>
+    <w:p/>
     <w:p>
       <w:pPr>
         <w:pStyle w:val="Heading1"/>
@@ -79,15 +80,17 @@
         <w:lastRenderedPageBreak/>
         <w:t>Stop and Wait Protocol Tabulated Results</w:t>
       </w:r>
+    </w:p>
+    <w:p>
       <w:r>
         <w:rPr>
           <w:noProof/>
         </w:rPr>
         <w:drawing>
-          <wp:inline distT="0" distB="0" distL="0" distR="0" wp14:anchorId="12C7B684" wp14:editId="12B1ADBD">
-            <wp:extent cx="5731510" cy="3449320"/>
-            <wp:effectExtent l="0" t="0" r="2540" b="17780"/>
-            <wp:docPr id="3" name="Chart 3">
+          <wp:inline distT="0" distB="0" distL="0" distR="0" wp14:anchorId="512988EF" wp14:editId="41772459">
+            <wp:extent cx="5731510" cy="3152775"/>
+            <wp:effectExtent l="0" t="0" r="2540" b="9525"/>
+            <wp:docPr id="5" name="Chart 5">
               <a:extLst xmlns:a="http://schemas.openxmlformats.org/drawingml/2006/main">
                 <a:ext uri="{FF2B5EF4-FFF2-40B4-BE49-F238E27FC236}">
                   <a16:creationId xmlns:a16="http://schemas.microsoft.com/office/drawing/2014/main" id="{E3481438-9EFA-4734-8336-6ED621C8AA3E}"/>
@@ -108,10 +111,10 @@
           <w:noProof/>
         </w:rPr>
         <w:drawing>
-          <wp:inline distT="0" distB="0" distL="0" distR="0" wp14:anchorId="4562DF96" wp14:editId="7D28529B">
-            <wp:extent cx="5731510" cy="3443605"/>
-            <wp:effectExtent l="0" t="0" r="2540" b="4445"/>
-            <wp:docPr id="4" name="Chart 4">
+          <wp:inline distT="0" distB="0" distL="0" distR="0" wp14:anchorId="12BA36E9" wp14:editId="0CD9548D">
+            <wp:extent cx="5731510" cy="3147695"/>
+            <wp:effectExtent l="0" t="0" r="2540" b="14605"/>
+            <wp:docPr id="6" name="Chart 6">
               <a:extLst xmlns:a="http://schemas.openxmlformats.org/drawingml/2006/main">
                 <a:ext uri="{FF2B5EF4-FFF2-40B4-BE49-F238E27FC236}">
                   <a16:creationId xmlns:a16="http://schemas.microsoft.com/office/drawing/2014/main" id="{21F619FC-1BCB-4F51-B4BC-47EA12249E45}"/>
@@ -199,13 +202,7 @@
         <w:rPr>
           <w:rFonts w:cstheme="minorHAnsi"/>
         </w:rPr>
-        <w:t xml:space="preserve">When comparing between the average data rates, the alternating protocol was observed to have a lower data rate as compared to the stop and wait protocol. This could be due to the way how the code in the alternating protocol was done as a counter to keep track of which state of the alternate the protocol was in caused the slowdown of transmission. When compared to the stop and wait, because of the fixed data unit transmission, no additional measures were needed to track the state and hence </w:t>
-      </w:r>
-      <w:r>
-        <w:rPr>
-          <w:rFonts w:cstheme="minorHAnsi"/>
-        </w:rPr>
-        <w:t>allowed for a shorter transmission time.</w:t>
+        <w:t>When looking at the average time transmitted for alternating protocol, there is an observed upwards linear trend at the 1000 packet length onwards. As could be said with the stop and wait protocol, however, for the 100 packet length result, it could be due to the network being unstable which caused a spike for the result. However, when analysing the result as is, the upward trend for stop and wait is more gradual at the start, rocketing to nearly twice that of packet length 250’s result</w:t>
       </w:r>
     </w:p>
     <w:p>
@@ -218,19 +215,34 @@
         <w:rPr>
           <w:rFonts w:cstheme="minorHAnsi"/>
         </w:rPr>
-        <w:t xml:space="preserve">Moreover, average time in the stop and wait was much lesser than the alternating protocol due to the reason stated above. However, when looking at a higher </w:t>
+        <w:t xml:space="preserve">For alternating protocol, because of the need to do </w:t>
       </w:r>
-      <w:r>
-        <w:rPr>
-          <w:rFonts w:ascii="Courier New" w:hAnsi="Courier New" w:cs="Courier New"/>
-        </w:rPr>
-        <w:t>DATALEN</w:t>
-      </w:r>
+      <w:proofErr w:type="spellStart"/>
       <w:r>
         <w:rPr>
           <w:rFonts w:cstheme="minorHAnsi"/>
         </w:rPr>
-        <w:t>, the difference between transmission time becomes less evident, due to a lesser number of handshakes required because of the decrease in the number of packets exchanged.</w:t>
+        <w:t>preprocessing</w:t>
+      </w:r>
+      <w:proofErr w:type="spellEnd"/>
+      <w:r>
+        <w:rPr>
+          <w:rFonts w:cstheme="minorHAnsi"/>
+        </w:rPr>
+        <w:t xml:space="preserve"> of the DATALEN, the average time was higher as compared to the stop and wait protocol whereby the DATALEN and number of packets sent are fixed, which can result in a more stable transmission.</w:t>
+      </w:r>
+    </w:p>
+    <w:p>
+      <w:pPr>
+        <w:rPr>
+          <w:rFonts w:cstheme="minorHAnsi"/>
+        </w:rPr>
+      </w:pPr>
+      <w:r>
+        <w:rPr>
+          <w:rFonts w:cstheme="minorHAnsi"/>
+        </w:rPr>
+        <w:t xml:space="preserve">The same can be said for the average data rate, stop and wait allowed for an overall higher throughput then the alternating protocol, with the exception of at the packet length 10000, where it was higher. </w:t>
       </w:r>
     </w:p>
     <w:p>
@@ -245,11 +257,16 @@
       <w:r>
         <w:t>Results tabulated assumes that the transfers occurred within the same computer would be similar to that of transmitting to a different computer.</w:t>
       </w:r>
-      <w:bookmarkStart w:id="0" w:name="_GoBack"/>
-      <w:bookmarkEnd w:id="0"/>
       <w:r>
         <w:t xml:space="preserve"> </w:t>
       </w:r>
+    </w:p>
+    <w:p>
+      <w:bookmarkStart w:id="0" w:name="_GoBack"/>
+      <w:r>
+        <w:t>When transmitting data, the network is assumed to be stable and hence able to transmit the packets reliably and without micro disruption.</w:t>
+      </w:r>
+      <w:bookmarkEnd w:id="0"/>
     </w:p>
     <w:sectPr>
       <w:pgSz w:w="11906" w:h="16838"/>
@@ -952,32 +969,32 @@
                 <c:formatCode>General</c:formatCode>
                 <c:ptCount val="7"/>
                 <c:pt idx="0">
-                  <c:v>1.4700000000000002</c:v>
+                  <c:v>5.2808000000000002</c:v>
                 </c:pt>
                 <c:pt idx="1">
-                  <c:v>1.7429999999999999</c:v>
+                  <c:v>10.249800000000002</c:v>
                 </c:pt>
                 <c:pt idx="2">
-                  <c:v>2.2491999999999996</c:v>
+                  <c:v>12.3996</c:v>
                 </c:pt>
                 <c:pt idx="3">
-                  <c:v>3.3885999999999994</c:v>
+                  <c:v>21.824800000000003</c:v>
                 </c:pt>
                 <c:pt idx="4">
-                  <c:v>5.5974000000000004</c:v>
+                  <c:v>43.9452</c:v>
                 </c:pt>
                 <c:pt idx="5">
-                  <c:v>8.6050000000000004</c:v>
+                  <c:v>61.846400000000003</c:v>
                 </c:pt>
                 <c:pt idx="6">
-                  <c:v>18.491199999999999</c:v>
+                  <c:v>78.766199999999998</c:v>
                 </c:pt>
               </c:numCache>
             </c:numRef>
           </c:val>
           <c:extLst>
             <c:ext xmlns:c16="http://schemas.microsoft.com/office/drawing/2014/chart" uri="{C3380CC4-5D6E-409C-BE32-E72D297353CC}">
-              <c16:uniqueId val="{00000000-9C00-47CF-B3FC-B3B10479869E}"/>
+              <c16:uniqueId val="{00000000-FF25-4850-8FC9-690191F68B37}"/>
             </c:ext>
           </c:extLst>
         </c:ser>
@@ -1491,32 +1508,32 @@
                 <c:formatCode>General</c:formatCode>
                 <c:ptCount val="7"/>
                 <c:pt idx="0">
-                  <c:v>42109.575000199999</c:v>
+                  <c:v>12056.560546799999</c:v>
                 </c:pt>
                 <c:pt idx="1">
-                  <c:v>35449.984375</c:v>
+                  <c:v>6512.7465819999998</c:v>
                 </c:pt>
                 <c:pt idx="2">
-                  <c:v>26922.316796600004</c:v>
+                  <c:v>5167.4509766000001</c:v>
                 </c:pt>
                 <c:pt idx="3">
-                  <c:v>17874.0664062</c:v>
+                  <c:v>3192.2816652000001</c:v>
                 </c:pt>
                 <c:pt idx="4">
-                  <c:v>11271.305468800001</c:v>
+                  <c:v>1512.9674315999998</c:v>
                 </c:pt>
                 <c:pt idx="5">
-                  <c:v>6959.0065430000004</c:v>
+                  <c:v>1015.3541750000001</c:v>
                 </c:pt>
                 <c:pt idx="6">
-                  <c:v>3233.7628906</c:v>
+                  <c:v>823.73498519999998</c:v>
                 </c:pt>
               </c:numCache>
             </c:numRef>
           </c:val>
           <c:extLst>
             <c:ext xmlns:c16="http://schemas.microsoft.com/office/drawing/2014/chart" uri="{C3380CC4-5D6E-409C-BE32-E72D297353CC}">
-              <c16:uniqueId val="{00000000-311C-4BA8-AE61-10D4D78DE06E}"/>
+              <c16:uniqueId val="{00000000-340F-4C74-962F-93F86E88BDD5}"/>
             </c:ext>
           </c:extLst>
         </c:ser>
@@ -2027,32 +2044,32 @@
                 <c:formatCode>General</c:formatCode>
                 <c:ptCount val="7"/>
                 <c:pt idx="0">
-                  <c:v>1.0550000000000002</c:v>
+                  <c:v>7.4378000000000002</c:v>
                 </c:pt>
                 <c:pt idx="1">
-                  <c:v>0.9276000000000002</c:v>
+                  <c:v>9.2593999999999994</c:v>
                 </c:pt>
                 <c:pt idx="2">
-                  <c:v>0.89919999999999989</c:v>
+                  <c:v>10.157400000000001</c:v>
                 </c:pt>
                 <c:pt idx="3">
-                  <c:v>1.0249999999999999</c:v>
+                  <c:v>10.9292</c:v>
                 </c:pt>
                 <c:pt idx="4">
-                  <c:v>1.4732000000000001</c:v>
+                  <c:v>24.723200000000002</c:v>
                 </c:pt>
                 <c:pt idx="5">
-                  <c:v>1.9010000000000002</c:v>
+                  <c:v>31.4954</c:v>
                 </c:pt>
                 <c:pt idx="6">
-                  <c:v>4.0413999999999994</c:v>
+                  <c:v>79.293400000000005</c:v>
                 </c:pt>
               </c:numCache>
             </c:numRef>
           </c:val>
           <c:extLst>
             <c:ext xmlns:c16="http://schemas.microsoft.com/office/drawing/2014/chart" uri="{C3380CC4-5D6E-409C-BE32-E72D297353CC}">
-              <c16:uniqueId val="{00000000-A2DE-4508-A2ED-94F7DC721B00}"/>
+              <c16:uniqueId val="{00000000-EA3A-4138-8D10-DD2A0E160DA5}"/>
             </c:ext>
           </c:extLst>
         </c:ser>
@@ -2563,32 +2580,32 @@
                 <c:formatCode>General</c:formatCode>
                 <c:ptCount val="7"/>
                 <c:pt idx="0">
-                  <c:v>59604.5273438</c:v>
+                  <c:v>9528.9072265999985</c:v>
                 </c:pt>
                 <c:pt idx="1">
-                  <c:v>65810.067968399992</c:v>
+                  <c:v>7267.8867188000004</c:v>
                 </c:pt>
                 <c:pt idx="2">
-                  <c:v>66889.049218800006</c:v>
+                  <c:v>6274.6965820000005</c:v>
                 </c:pt>
                 <c:pt idx="3">
-                  <c:v>59932.048437400001</c:v>
+                  <c:v>5889.7316406</c:v>
                 </c:pt>
                 <c:pt idx="4">
-                  <c:v>41435.632031200003</c:v>
+                  <c:v>2661.4764403999998</c:v>
                 </c:pt>
                 <c:pt idx="5">
-                  <c:v>32452.6347656</c:v>
+                  <c:v>2053.4412107999997</c:v>
                 </c:pt>
                 <c:pt idx="6">
-                  <c:v>14886.825586000001</c:v>
+                  <c:v>791.90506559999994</c:v>
                 </c:pt>
               </c:numCache>
             </c:numRef>
           </c:val>
           <c:extLst>
             <c:ext xmlns:c16="http://schemas.microsoft.com/office/drawing/2014/chart" uri="{C3380CC4-5D6E-409C-BE32-E72D297353CC}">
-              <c16:uniqueId val="{00000000-F656-4B73-8700-CF16F635F062}"/>
+              <c16:uniqueId val="{00000000-D98F-4D0F-B967-4F231FA3DCDF}"/>
             </c:ext>
           </c:extLst>
         </c:ser>

</xml_diff>